<commit_message>
updated the resume files
</commit_message>
<xml_diff>
--- a/Sneha Bhusal - Resume.docx
+++ b/Sneha Bhusal - Resume.docx
@@ -1,6 +1,6 @@
 
 <file path=word/document.xml><?xml version="1.0" encoding="utf-8"?>
-<w:document xmlns:wpc="http://schemas.microsoft.com/office/word/2010/wordprocessingCanvas" xmlns:cx="http://schemas.microsoft.com/office/drawing/2014/chartex" xmlns:cx1="http://schemas.microsoft.com/office/drawing/2015/9/8/chartex" xmlns:cx2="http://schemas.microsoft.com/office/drawing/2015/10/21/chartex" xmlns:cx3="http://schemas.microsoft.com/office/drawing/2016/5/9/chartex" xmlns:cx4="http://schemas.microsoft.com/office/drawing/2016/5/10/chartex" xmlns:cx5="http://schemas.microsoft.com/office/drawing/2016/5/11/chartex" xmlns:cx6="http://schemas.microsoft.com/office/drawing/2016/5/12/chartex" xmlns:cx7="http://schemas.microsoft.com/office/drawing/2016/5/13/chartex" xmlns:cx8="http://schemas.microsoft.com/office/drawing/2016/5/14/chartex" xmlns:mc="http://schemas.openxmlformats.org/markup-compatibility/2006" xmlns:aink="http://schemas.microsoft.com/office/drawing/2016/ink" xmlns:o="urn:schemas-microsoft-com:office:office" xmlns:r="http://schemas.openxmlformats.org/officeDocument/2006/relationships" xmlns:m="http://schemas.openxmlformats.org/officeDocument/2006/math" xmlns:v="urn:schemas-microsoft-com:vml" xmlns:wp14="http://schemas.microsoft.com/office/word/2010/wordprocessingDrawing" xmlns:wp="http://schemas.openxmlformats.org/drawingml/2006/wordprocessingDrawing" xmlns:w10="urn:schemas-microsoft-com:office:word" xmlns:w="http://schemas.openxmlformats.org/wordprocessingml/2006/main" xmlns:w14="http://schemas.microsoft.com/office/word/2010/wordml" xmlns:w15="http://schemas.microsoft.com/office/word/2012/wordml" xmlns:w16se="http://schemas.microsoft.com/office/word/2015/wordml/symex" xmlns:wpg="http://schemas.microsoft.com/office/word/2010/wordprocessingGroup" xmlns:wpi="http://schemas.microsoft.com/office/word/2010/wordprocessingInk" xmlns:wne="http://schemas.microsoft.com/office/word/2006/wordml" xmlns:wps="http://schemas.microsoft.com/office/word/2010/wordprocessingShape" mc:Ignorable="w14 w15 w16se wp14">
+<w:document xmlns:wpc="http://schemas.microsoft.com/office/word/2010/wordprocessingCanvas" xmlns:cx="http://schemas.microsoft.com/office/drawing/2014/chartex" xmlns:cx1="http://schemas.microsoft.com/office/drawing/2015/9/8/chartex" xmlns:cx2="http://schemas.microsoft.com/office/drawing/2015/10/21/chartex" xmlns:cx3="http://schemas.microsoft.com/office/drawing/2016/5/9/chartex" xmlns:cx4="http://schemas.microsoft.com/office/drawing/2016/5/10/chartex" xmlns:cx5="http://schemas.microsoft.com/office/drawing/2016/5/11/chartex" xmlns:cx6="http://schemas.microsoft.com/office/drawing/2016/5/12/chartex" xmlns:cx7="http://schemas.microsoft.com/office/drawing/2016/5/13/chartex" xmlns:cx8="http://schemas.microsoft.com/office/drawing/2016/5/14/chartex" xmlns:mc="http://schemas.openxmlformats.org/markup-compatibility/2006" xmlns:aink="http://schemas.microsoft.com/office/drawing/2016/ink" xmlns:am3d="http://schemas.microsoft.com/office/drawing/2017/model3d" xmlns:o="urn:schemas-microsoft-com:office:office" xmlns:r="http://schemas.openxmlformats.org/officeDocument/2006/relationships" xmlns:m="http://schemas.openxmlformats.org/officeDocument/2006/math" xmlns:v="urn:schemas-microsoft-com:vml" xmlns:wp14="http://schemas.microsoft.com/office/word/2010/wordprocessingDrawing" xmlns:wp="http://schemas.openxmlformats.org/drawingml/2006/wordprocessingDrawing" xmlns:w10="urn:schemas-microsoft-com:office:word" xmlns:w="http://schemas.openxmlformats.org/wordprocessingml/2006/main" xmlns:w14="http://schemas.microsoft.com/office/word/2010/wordml" xmlns:w15="http://schemas.microsoft.com/office/word/2012/wordml" xmlns:w16cid="http://schemas.microsoft.com/office/word/2016/wordml/cid" xmlns:w16se="http://schemas.microsoft.com/office/word/2015/wordml/symex" xmlns:wpg="http://schemas.microsoft.com/office/word/2010/wordprocessingGroup" xmlns:wpi="http://schemas.microsoft.com/office/word/2010/wordprocessingInk" xmlns:wne="http://schemas.microsoft.com/office/word/2006/wordml" xmlns:wps="http://schemas.microsoft.com/office/word/2010/wordprocessingShape" mc:Ignorable="w14 w15 w16se w16cid wp14">
   <w:body>
     <w:p>
       <w:pPr>
@@ -18,8 +18,6 @@
           <w:b w:val="0"/>
         </w:rPr>
       </w:pPr>
-      <w:bookmarkStart w:id="0" w:name="_GoBack"/>
-      <w:bookmarkEnd w:id="0"/>
       <w:r>
         <w:rPr>
           <w:rStyle w:val="Strong"/>
@@ -406,21 +404,7 @@
         <w:rPr>
           <w:rStyle w:val="Strong"/>
         </w:rPr>
-        <w:t>Asd</w:t>
-      </w:r>
-      <w:r>
-        <w:rPr>
-          <w:rStyle w:val="Strong"/>
-          <w:b w:val="0"/>
-        </w:rPr>
-        <w:tab/>
-      </w:r>
-      <w:r>
-        <w:rPr>
-          <w:rStyle w:val="Strong"/>
-          <w:b w:val="0"/>
-        </w:rPr>
-        <w:tab/>
+        <w:t>Student Worker</w:t>
       </w:r>
       <w:r>
         <w:rPr>
@@ -492,8 +476,78 @@
           <w:rStyle w:val="Strong"/>
           <w:b w:val="0"/>
         </w:rPr>
-        <w:t>Sodexo</w:t>
-      </w:r>
+        <w:t>University Dining Services (Sodexo)</w:t>
+      </w:r>
+    </w:p>
+    <w:p>
+      <w:pPr>
+        <w:pStyle w:val="ListParagraph"/>
+        <w:numPr>
+          <w:ilvl w:val="0"/>
+          <w:numId w:val="8"/>
+        </w:numPr>
+        <w:rPr>
+          <w:rStyle w:val="Strong"/>
+          <w:b w:val="0"/>
+        </w:rPr>
+      </w:pPr>
+      <w:r>
+        <w:rPr>
+          <w:rStyle w:val="Strong"/>
+          <w:b w:val="0"/>
+        </w:rPr>
+        <w:t>Operate cash register, receive payments of cash, checks and charge customer or employees for all goods or services accurately, making change and issuing receipts to every customer.</w:t>
+      </w:r>
+    </w:p>
+    <w:p>
+      <w:pPr>
+        <w:pStyle w:val="ListParagraph"/>
+        <w:numPr>
+          <w:ilvl w:val="0"/>
+          <w:numId w:val="8"/>
+        </w:numPr>
+        <w:rPr>
+          <w:rStyle w:val="Strong"/>
+          <w:b w:val="0"/>
+        </w:rPr>
+      </w:pPr>
+      <w:r>
+        <w:rPr>
+          <w:rStyle w:val="Strong"/>
+          <w:b w:val="0"/>
+        </w:rPr>
+        <w:t>Stock items in food court such as chips</w:t>
+      </w:r>
+      <w:r>
+        <w:rPr>
+          <w:rStyle w:val="Strong"/>
+          <w:b w:val="0"/>
+        </w:rPr>
+        <w:t>,</w:t>
+      </w:r>
+      <w:r>
+        <w:rPr>
+          <w:rStyle w:val="Strong"/>
+          <w:b w:val="0"/>
+        </w:rPr>
+        <w:t xml:space="preserve"> candy, condiment carts</w:t>
+      </w:r>
+      <w:r>
+        <w:rPr>
+          <w:rStyle w:val="Strong"/>
+          <w:b w:val="0"/>
+        </w:rPr>
+        <w:t xml:space="preserve"> and</w:t>
+      </w:r>
+      <w:r>
+        <w:rPr>
+          <w:rStyle w:val="Strong"/>
+          <w:b w:val="0"/>
+        </w:rPr>
+        <w:t xml:space="preserve"> ice machines as needed.</w:t>
+      </w:r>
+      <w:bookmarkStart w:id="0" w:name="_GoBack"/>
+      <w:bookmarkEnd w:id="0"/>
     </w:p>
     <w:p>
       <w:pPr>
@@ -1311,7 +1365,7 @@
 </file>
 
 <file path=word/endnotes.xml><?xml version="1.0" encoding="utf-8"?>
-<w:endnotes xmlns:wpc="http://schemas.microsoft.com/office/word/2010/wordprocessingCanvas" xmlns:cx="http://schemas.microsoft.com/office/drawing/2014/chartex" xmlns:cx1="http://schemas.microsoft.com/office/drawing/2015/9/8/chartex" xmlns:cx2="http://schemas.microsoft.com/office/drawing/2015/10/21/chartex" xmlns:cx3="http://schemas.microsoft.com/office/drawing/2016/5/9/chartex" xmlns:cx4="http://schemas.microsoft.com/office/drawing/2016/5/10/chartex" xmlns:cx5="http://schemas.microsoft.com/office/drawing/2016/5/11/chartex" xmlns:cx6="http://schemas.microsoft.com/office/drawing/2016/5/12/chartex" xmlns:cx7="http://schemas.microsoft.com/office/drawing/2016/5/13/chartex" xmlns:cx8="http://schemas.microsoft.com/office/drawing/2016/5/14/chartex" xmlns:mc="http://schemas.openxmlformats.org/markup-compatibility/2006" xmlns:aink="http://schemas.microsoft.com/office/drawing/2016/ink" xmlns:o="urn:schemas-microsoft-com:office:office" xmlns:r="http://schemas.openxmlformats.org/officeDocument/2006/relationships" xmlns:m="http://schemas.openxmlformats.org/officeDocument/2006/math" xmlns:v="urn:schemas-microsoft-com:vml" xmlns:wp14="http://schemas.microsoft.com/office/word/2010/wordprocessingDrawing" xmlns:wp="http://schemas.openxmlformats.org/drawingml/2006/wordprocessingDrawing" xmlns:w10="urn:schemas-microsoft-com:office:word" xmlns:w="http://schemas.openxmlformats.org/wordprocessingml/2006/main" xmlns:w14="http://schemas.microsoft.com/office/word/2010/wordml" xmlns:w15="http://schemas.microsoft.com/office/word/2012/wordml" xmlns:w16se="http://schemas.microsoft.com/office/word/2015/wordml/symex" xmlns:wpg="http://schemas.microsoft.com/office/word/2010/wordprocessingGroup" xmlns:wpi="http://schemas.microsoft.com/office/word/2010/wordprocessingInk" xmlns:wne="http://schemas.microsoft.com/office/word/2006/wordml" xmlns:wps="http://schemas.microsoft.com/office/word/2010/wordprocessingShape" mc:Ignorable="w14 w15 w16se wp14">
+<w:endnotes xmlns:wpc="http://schemas.microsoft.com/office/word/2010/wordprocessingCanvas" xmlns:cx="http://schemas.microsoft.com/office/drawing/2014/chartex" xmlns:cx1="http://schemas.microsoft.com/office/drawing/2015/9/8/chartex" xmlns:cx2="http://schemas.microsoft.com/office/drawing/2015/10/21/chartex" xmlns:cx3="http://schemas.microsoft.com/office/drawing/2016/5/9/chartex" xmlns:cx4="http://schemas.microsoft.com/office/drawing/2016/5/10/chartex" xmlns:cx5="http://schemas.microsoft.com/office/drawing/2016/5/11/chartex" xmlns:cx6="http://schemas.microsoft.com/office/drawing/2016/5/12/chartex" xmlns:cx7="http://schemas.microsoft.com/office/drawing/2016/5/13/chartex" xmlns:cx8="http://schemas.microsoft.com/office/drawing/2016/5/14/chartex" xmlns:mc="http://schemas.openxmlformats.org/markup-compatibility/2006" xmlns:aink="http://schemas.microsoft.com/office/drawing/2016/ink" xmlns:am3d="http://schemas.microsoft.com/office/drawing/2017/model3d" xmlns:o="urn:schemas-microsoft-com:office:office" xmlns:r="http://schemas.openxmlformats.org/officeDocument/2006/relationships" xmlns:m="http://schemas.openxmlformats.org/officeDocument/2006/math" xmlns:v="urn:schemas-microsoft-com:vml" xmlns:wp14="http://schemas.microsoft.com/office/word/2010/wordprocessingDrawing" xmlns:wp="http://schemas.openxmlformats.org/drawingml/2006/wordprocessingDrawing" xmlns:w10="urn:schemas-microsoft-com:office:word" xmlns:w="http://schemas.openxmlformats.org/wordprocessingml/2006/main" xmlns:w14="http://schemas.microsoft.com/office/word/2010/wordml" xmlns:w15="http://schemas.microsoft.com/office/word/2012/wordml" xmlns:w16cid="http://schemas.microsoft.com/office/word/2016/wordml/cid" xmlns:w16se="http://schemas.microsoft.com/office/word/2015/wordml/symex" xmlns:wpg="http://schemas.microsoft.com/office/word/2010/wordprocessingGroup" xmlns:wpi="http://schemas.microsoft.com/office/word/2010/wordprocessingInk" xmlns:wne="http://schemas.microsoft.com/office/word/2006/wordml" xmlns:wps="http://schemas.microsoft.com/office/word/2010/wordprocessingShape" mc:Ignorable="w14 w15 w16se w16cid wp14">
   <w:endnote w:type="separator" w:id="-1">
     <w:p>
       <w:pPr>
@@ -1336,7 +1390,7 @@
 </file>
 
 <file path=word/footnotes.xml><?xml version="1.0" encoding="utf-8"?>
-<w:footnotes xmlns:wpc="http://schemas.microsoft.com/office/word/2010/wordprocessingCanvas" xmlns:cx="http://schemas.microsoft.com/office/drawing/2014/chartex" xmlns:cx1="http://schemas.microsoft.com/office/drawing/2015/9/8/chartex" xmlns:cx2="http://schemas.microsoft.com/office/drawing/2015/10/21/chartex" xmlns:cx3="http://schemas.microsoft.com/office/drawing/2016/5/9/chartex" xmlns:cx4="http://schemas.microsoft.com/office/drawing/2016/5/10/chartex" xmlns:cx5="http://schemas.microsoft.com/office/drawing/2016/5/11/chartex" xmlns:cx6="http://schemas.microsoft.com/office/drawing/2016/5/12/chartex" xmlns:cx7="http://schemas.microsoft.com/office/drawing/2016/5/13/chartex" xmlns:cx8="http://schemas.microsoft.com/office/drawing/2016/5/14/chartex" xmlns:mc="http://schemas.openxmlformats.org/markup-compatibility/2006" xmlns:aink="http://schemas.microsoft.com/office/drawing/2016/ink" xmlns:o="urn:schemas-microsoft-com:office:office" xmlns:r="http://schemas.openxmlformats.org/officeDocument/2006/relationships" xmlns:m="http://schemas.openxmlformats.org/officeDocument/2006/math" xmlns:v="urn:schemas-microsoft-com:vml" xmlns:wp14="http://schemas.microsoft.com/office/word/2010/wordprocessingDrawing" xmlns:wp="http://schemas.openxmlformats.org/drawingml/2006/wordprocessingDrawing" xmlns:w10="urn:schemas-microsoft-com:office:word" xmlns:w="http://schemas.openxmlformats.org/wordprocessingml/2006/main" xmlns:w14="http://schemas.microsoft.com/office/word/2010/wordml" xmlns:w15="http://schemas.microsoft.com/office/word/2012/wordml" xmlns:w16se="http://schemas.microsoft.com/office/word/2015/wordml/symex" xmlns:wpg="http://schemas.microsoft.com/office/word/2010/wordprocessingGroup" xmlns:wpi="http://schemas.microsoft.com/office/word/2010/wordprocessingInk" xmlns:wne="http://schemas.microsoft.com/office/word/2006/wordml" xmlns:wps="http://schemas.microsoft.com/office/word/2010/wordprocessingShape" mc:Ignorable="w14 w15 w16se wp14">
+<w:footnotes xmlns:wpc="http://schemas.microsoft.com/office/word/2010/wordprocessingCanvas" xmlns:cx="http://schemas.microsoft.com/office/drawing/2014/chartex" xmlns:cx1="http://schemas.microsoft.com/office/drawing/2015/9/8/chartex" xmlns:cx2="http://schemas.microsoft.com/office/drawing/2015/10/21/chartex" xmlns:cx3="http://schemas.microsoft.com/office/drawing/2016/5/9/chartex" xmlns:cx4="http://schemas.microsoft.com/office/drawing/2016/5/10/chartex" xmlns:cx5="http://schemas.microsoft.com/office/drawing/2016/5/11/chartex" xmlns:cx6="http://schemas.microsoft.com/office/drawing/2016/5/12/chartex" xmlns:cx7="http://schemas.microsoft.com/office/drawing/2016/5/13/chartex" xmlns:cx8="http://schemas.microsoft.com/office/drawing/2016/5/14/chartex" xmlns:mc="http://schemas.openxmlformats.org/markup-compatibility/2006" xmlns:aink="http://schemas.microsoft.com/office/drawing/2016/ink" xmlns:am3d="http://schemas.microsoft.com/office/drawing/2017/model3d" xmlns:o="urn:schemas-microsoft-com:office:office" xmlns:r="http://schemas.openxmlformats.org/officeDocument/2006/relationships" xmlns:m="http://schemas.openxmlformats.org/officeDocument/2006/math" xmlns:v="urn:schemas-microsoft-com:vml" xmlns:wp14="http://schemas.microsoft.com/office/word/2010/wordprocessingDrawing" xmlns:wp="http://schemas.openxmlformats.org/drawingml/2006/wordprocessingDrawing" xmlns:w10="urn:schemas-microsoft-com:office:word" xmlns:w="http://schemas.openxmlformats.org/wordprocessingml/2006/main" xmlns:w14="http://schemas.microsoft.com/office/word/2010/wordml" xmlns:w15="http://schemas.microsoft.com/office/word/2012/wordml" xmlns:w16cid="http://schemas.microsoft.com/office/word/2016/wordml/cid" xmlns:w16se="http://schemas.microsoft.com/office/word/2015/wordml/symex" xmlns:wpg="http://schemas.microsoft.com/office/word/2010/wordprocessingGroup" xmlns:wpi="http://schemas.microsoft.com/office/word/2010/wordprocessingInk" xmlns:wne="http://schemas.microsoft.com/office/word/2006/wordml" xmlns:wps="http://schemas.microsoft.com/office/word/2010/wordprocessingShape" mc:Ignorable="w14 w15 w16se w16cid wp14">
   <w:footnote w:type="separator" w:id="-1">
     <w:p>
       <w:pPr>
@@ -1361,7 +1415,7 @@
 </file>
 
 <file path=word/header1.xml><?xml version="1.0" encoding="utf-8"?>
-<w:hdr xmlns:wpc="http://schemas.microsoft.com/office/word/2010/wordprocessingCanvas" xmlns:cx="http://schemas.microsoft.com/office/drawing/2014/chartex" xmlns:cx1="http://schemas.microsoft.com/office/drawing/2015/9/8/chartex" xmlns:cx2="http://schemas.microsoft.com/office/drawing/2015/10/21/chartex" xmlns:cx3="http://schemas.microsoft.com/office/drawing/2016/5/9/chartex" xmlns:cx4="http://schemas.microsoft.com/office/drawing/2016/5/10/chartex" xmlns:cx5="http://schemas.microsoft.com/office/drawing/2016/5/11/chartex" xmlns:cx6="http://schemas.microsoft.com/office/drawing/2016/5/12/chartex" xmlns:cx7="http://schemas.microsoft.com/office/drawing/2016/5/13/chartex" xmlns:cx8="http://schemas.microsoft.com/office/drawing/2016/5/14/chartex" xmlns:mc="http://schemas.openxmlformats.org/markup-compatibility/2006" xmlns:aink="http://schemas.microsoft.com/office/drawing/2016/ink" xmlns:o="urn:schemas-microsoft-com:office:office" xmlns:r="http://schemas.openxmlformats.org/officeDocument/2006/relationships" xmlns:m="http://schemas.openxmlformats.org/officeDocument/2006/math" xmlns:v="urn:schemas-microsoft-com:vml" xmlns:wp14="http://schemas.microsoft.com/office/word/2010/wordprocessingDrawing" xmlns:wp="http://schemas.openxmlformats.org/drawingml/2006/wordprocessingDrawing" xmlns:w10="urn:schemas-microsoft-com:office:word" xmlns:w="http://schemas.openxmlformats.org/wordprocessingml/2006/main" xmlns:w14="http://schemas.microsoft.com/office/word/2010/wordml" xmlns:w15="http://schemas.microsoft.com/office/word/2012/wordml" xmlns:w16se="http://schemas.microsoft.com/office/word/2015/wordml/symex" xmlns:wpg="http://schemas.microsoft.com/office/word/2010/wordprocessingGroup" xmlns:wpi="http://schemas.microsoft.com/office/word/2010/wordprocessingInk" xmlns:wne="http://schemas.microsoft.com/office/word/2006/wordml" xmlns:wps="http://schemas.microsoft.com/office/word/2010/wordprocessingShape" mc:Ignorable="w14 w15 w16se wp14">
+<w:hdr xmlns:wpc="http://schemas.microsoft.com/office/word/2010/wordprocessingCanvas" xmlns:cx="http://schemas.microsoft.com/office/drawing/2014/chartex" xmlns:cx1="http://schemas.microsoft.com/office/drawing/2015/9/8/chartex" xmlns:cx2="http://schemas.microsoft.com/office/drawing/2015/10/21/chartex" xmlns:cx3="http://schemas.microsoft.com/office/drawing/2016/5/9/chartex" xmlns:cx4="http://schemas.microsoft.com/office/drawing/2016/5/10/chartex" xmlns:cx5="http://schemas.microsoft.com/office/drawing/2016/5/11/chartex" xmlns:cx6="http://schemas.microsoft.com/office/drawing/2016/5/12/chartex" xmlns:cx7="http://schemas.microsoft.com/office/drawing/2016/5/13/chartex" xmlns:cx8="http://schemas.microsoft.com/office/drawing/2016/5/14/chartex" xmlns:mc="http://schemas.openxmlformats.org/markup-compatibility/2006" xmlns:aink="http://schemas.microsoft.com/office/drawing/2016/ink" xmlns:am3d="http://schemas.microsoft.com/office/drawing/2017/model3d" xmlns:o="urn:schemas-microsoft-com:office:office" xmlns:r="http://schemas.openxmlformats.org/officeDocument/2006/relationships" xmlns:m="http://schemas.openxmlformats.org/officeDocument/2006/math" xmlns:v="urn:schemas-microsoft-com:vml" xmlns:wp14="http://schemas.microsoft.com/office/word/2010/wordprocessingDrawing" xmlns:wp="http://schemas.openxmlformats.org/drawingml/2006/wordprocessingDrawing" xmlns:w10="urn:schemas-microsoft-com:office:word" xmlns:w="http://schemas.openxmlformats.org/wordprocessingml/2006/main" xmlns:w14="http://schemas.microsoft.com/office/word/2010/wordml" xmlns:w15="http://schemas.microsoft.com/office/word/2012/wordml" xmlns:w16cid="http://schemas.microsoft.com/office/word/2016/wordml/cid" xmlns:w16se="http://schemas.microsoft.com/office/word/2015/wordml/symex" xmlns:wpg="http://schemas.microsoft.com/office/word/2010/wordprocessingGroup" xmlns:wpi="http://schemas.microsoft.com/office/word/2010/wordprocessingInk" xmlns:wne="http://schemas.microsoft.com/office/word/2006/wordml" xmlns:wps="http://schemas.microsoft.com/office/word/2010/wordprocessingShape" mc:Ignorable="w14 w15 w16se w16cid wp14">
   <w:p>
     <w:pPr>
       <w:pStyle w:val="Header"/>
@@ -1376,8 +1430,17 @@
         <w:b/>
         <w:sz w:val="40"/>
       </w:rPr>
-      <w:t>Sneha Bhusal</w:t>
+      <w:t xml:space="preserve">Sneha </w:t>
     </w:r>
+    <w:proofErr w:type="spellStart"/>
+    <w:r>
+      <w:rPr>
+        <w:b/>
+        <w:sz w:val="40"/>
+      </w:rPr>
+      <w:t>Bhusal</w:t>
+    </w:r>
+    <w:proofErr w:type="spellEnd"/>
   </w:p>
   <w:p>
     <w:pPr>
@@ -1441,7 +1504,7 @@
 </file>
 
 <file path=word/numbering.xml><?xml version="1.0" encoding="utf-8"?>
-<w:numbering xmlns:wpc="http://schemas.microsoft.com/office/word/2010/wordprocessingCanvas" xmlns:cx="http://schemas.microsoft.com/office/drawing/2014/chartex" xmlns:cx1="http://schemas.microsoft.com/office/drawing/2015/9/8/chartex" xmlns:cx2="http://schemas.microsoft.com/office/drawing/2015/10/21/chartex" xmlns:cx3="http://schemas.microsoft.com/office/drawing/2016/5/9/chartex" xmlns:cx4="http://schemas.microsoft.com/office/drawing/2016/5/10/chartex" xmlns:cx5="http://schemas.microsoft.com/office/drawing/2016/5/11/chartex" xmlns:cx6="http://schemas.microsoft.com/office/drawing/2016/5/12/chartex" xmlns:cx7="http://schemas.microsoft.com/office/drawing/2016/5/13/chartex" xmlns:cx8="http://schemas.microsoft.com/office/drawing/2016/5/14/chartex" xmlns:mc="http://schemas.openxmlformats.org/markup-compatibility/2006" xmlns:aink="http://schemas.microsoft.com/office/drawing/2016/ink" xmlns:o="urn:schemas-microsoft-com:office:office" xmlns:r="http://schemas.openxmlformats.org/officeDocument/2006/relationships" xmlns:m="http://schemas.openxmlformats.org/officeDocument/2006/math" xmlns:v="urn:schemas-microsoft-com:vml" xmlns:wp14="http://schemas.microsoft.com/office/word/2010/wordprocessingDrawing" xmlns:wp="http://schemas.openxmlformats.org/drawingml/2006/wordprocessingDrawing" xmlns:w10="urn:schemas-microsoft-com:office:word" xmlns:w="http://schemas.openxmlformats.org/wordprocessingml/2006/main" xmlns:w14="http://schemas.microsoft.com/office/word/2010/wordml" xmlns:w15="http://schemas.microsoft.com/office/word/2012/wordml" xmlns:w16se="http://schemas.microsoft.com/office/word/2015/wordml/symex" xmlns:wpg="http://schemas.microsoft.com/office/word/2010/wordprocessingGroup" xmlns:wpi="http://schemas.microsoft.com/office/word/2010/wordprocessingInk" xmlns:wne="http://schemas.microsoft.com/office/word/2006/wordml" xmlns:wps="http://schemas.microsoft.com/office/word/2010/wordprocessingShape" mc:Ignorable="w14 w15 w16se wp14">
+<w:numbering xmlns:wpc="http://schemas.microsoft.com/office/word/2010/wordprocessingCanvas" xmlns:cx="http://schemas.microsoft.com/office/drawing/2014/chartex" xmlns:cx1="http://schemas.microsoft.com/office/drawing/2015/9/8/chartex" xmlns:cx2="http://schemas.microsoft.com/office/drawing/2015/10/21/chartex" xmlns:cx3="http://schemas.microsoft.com/office/drawing/2016/5/9/chartex" xmlns:cx4="http://schemas.microsoft.com/office/drawing/2016/5/10/chartex" xmlns:cx5="http://schemas.microsoft.com/office/drawing/2016/5/11/chartex" xmlns:cx6="http://schemas.microsoft.com/office/drawing/2016/5/12/chartex" xmlns:cx7="http://schemas.microsoft.com/office/drawing/2016/5/13/chartex" xmlns:cx8="http://schemas.microsoft.com/office/drawing/2016/5/14/chartex" xmlns:mc="http://schemas.openxmlformats.org/markup-compatibility/2006" xmlns:aink="http://schemas.microsoft.com/office/drawing/2016/ink" xmlns:am3d="http://schemas.microsoft.com/office/drawing/2017/model3d" xmlns:o="urn:schemas-microsoft-com:office:office" xmlns:r="http://schemas.openxmlformats.org/officeDocument/2006/relationships" xmlns:m="http://schemas.openxmlformats.org/officeDocument/2006/math" xmlns:v="urn:schemas-microsoft-com:vml" xmlns:wp14="http://schemas.microsoft.com/office/word/2010/wordprocessingDrawing" xmlns:wp="http://schemas.openxmlformats.org/drawingml/2006/wordprocessingDrawing" xmlns:w10="urn:schemas-microsoft-com:office:word" xmlns:w="http://schemas.openxmlformats.org/wordprocessingml/2006/main" xmlns:w14="http://schemas.microsoft.com/office/word/2010/wordml" xmlns:w15="http://schemas.microsoft.com/office/word/2012/wordml" xmlns:w16cid="http://schemas.microsoft.com/office/word/2016/wordml/cid" xmlns:w16se="http://schemas.microsoft.com/office/word/2015/wordml/symex" xmlns:wpg="http://schemas.microsoft.com/office/word/2010/wordprocessingGroup" xmlns:wpi="http://schemas.microsoft.com/office/word/2010/wordprocessingInk" xmlns:wne="http://schemas.microsoft.com/office/word/2006/wordml" xmlns:wps="http://schemas.microsoft.com/office/word/2010/wordprocessingShape" mc:Ignorable="w14 w15 w16se w16cid wp14">
   <w:abstractNum w:abstractNumId="0" w15:restartNumberingAfterBreak="0">
     <w:nsid w:val="09A532BB"/>
     <w:multiLevelType w:val="hybridMultilevel"/>
@@ -1669,6 +1732,119 @@
     </w:lvl>
   </w:abstractNum>
   <w:abstractNum w:abstractNumId="2" w15:restartNumberingAfterBreak="0">
+    <w:nsid w:val="12003DFC"/>
+    <w:multiLevelType w:val="hybridMultilevel"/>
+    <w:tmpl w:val="4016133A"/>
+    <w:lvl w:ilvl="0" w:tplc="04090001">
+      <w:start w:val="1"/>
+      <w:numFmt w:val="bullet"/>
+      <w:lvlText w:val=""/>
+      <w:lvlJc w:val="left"/>
+      <w:pPr>
+        <w:ind w:left="720" w:hanging="360"/>
+      </w:pPr>
+      <w:rPr>
+        <w:rFonts w:ascii="Symbol" w:hAnsi="Symbol" w:hint="default"/>
+      </w:rPr>
+    </w:lvl>
+    <w:lvl w:ilvl="1" w:tplc="04090003" w:tentative="1">
+      <w:start w:val="1"/>
+      <w:numFmt w:val="bullet"/>
+      <w:lvlText w:val="o"/>
+      <w:lvlJc w:val="left"/>
+      <w:pPr>
+        <w:ind w:left="1440" w:hanging="360"/>
+      </w:pPr>
+      <w:rPr>
+        <w:rFonts w:ascii="Courier New" w:hAnsi="Courier New" w:cs="Courier New" w:hint="default"/>
+      </w:rPr>
+    </w:lvl>
+    <w:lvl w:ilvl="2" w:tplc="04090005" w:tentative="1">
+      <w:start w:val="1"/>
+      <w:numFmt w:val="bullet"/>
+      <w:lvlText w:val=""/>
+      <w:lvlJc w:val="left"/>
+      <w:pPr>
+        <w:ind w:left="2160" w:hanging="360"/>
+      </w:pPr>
+      <w:rPr>
+        <w:rFonts w:ascii="Wingdings" w:hAnsi="Wingdings" w:hint="default"/>
+      </w:rPr>
+    </w:lvl>
+    <w:lvl w:ilvl="3" w:tplc="04090001" w:tentative="1">
+      <w:start w:val="1"/>
+      <w:numFmt w:val="bullet"/>
+      <w:lvlText w:val=""/>
+      <w:lvlJc w:val="left"/>
+      <w:pPr>
+        <w:ind w:left="2880" w:hanging="360"/>
+      </w:pPr>
+      <w:rPr>
+        <w:rFonts w:ascii="Symbol" w:hAnsi="Symbol" w:hint="default"/>
+      </w:rPr>
+    </w:lvl>
+    <w:lvl w:ilvl="4" w:tplc="04090003" w:tentative="1">
+      <w:start w:val="1"/>
+      <w:numFmt w:val="bullet"/>
+      <w:lvlText w:val="o"/>
+      <w:lvlJc w:val="left"/>
+      <w:pPr>
+        <w:ind w:left="3600" w:hanging="360"/>
+      </w:pPr>
+      <w:rPr>
+        <w:rFonts w:ascii="Courier New" w:hAnsi="Courier New" w:cs="Courier New" w:hint="default"/>
+      </w:rPr>
+    </w:lvl>
+    <w:lvl w:ilvl="5" w:tplc="04090005" w:tentative="1">
+      <w:start w:val="1"/>
+      <w:numFmt w:val="bullet"/>
+      <w:lvlText w:val=""/>
+      <w:lvlJc w:val="left"/>
+      <w:pPr>
+        <w:ind w:left="4320" w:hanging="360"/>
+      </w:pPr>
+      <w:rPr>
+        <w:rFonts w:ascii="Wingdings" w:hAnsi="Wingdings" w:hint="default"/>
+      </w:rPr>
+    </w:lvl>
+    <w:lvl w:ilvl="6" w:tplc="04090001" w:tentative="1">
+      <w:start w:val="1"/>
+      <w:numFmt w:val="bullet"/>
+      <w:lvlText w:val=""/>
+      <w:lvlJc w:val="left"/>
+      <w:pPr>
+        <w:ind w:left="5040" w:hanging="360"/>
+      </w:pPr>
+      <w:rPr>
+        <w:rFonts w:ascii="Symbol" w:hAnsi="Symbol" w:hint="default"/>
+      </w:rPr>
+    </w:lvl>
+    <w:lvl w:ilvl="7" w:tplc="04090003" w:tentative="1">
+      <w:start w:val="1"/>
+      <w:numFmt w:val="bullet"/>
+      <w:lvlText w:val="o"/>
+      <w:lvlJc w:val="left"/>
+      <w:pPr>
+        <w:ind w:left="5760" w:hanging="360"/>
+      </w:pPr>
+      <w:rPr>
+        <w:rFonts w:ascii="Courier New" w:hAnsi="Courier New" w:cs="Courier New" w:hint="default"/>
+      </w:rPr>
+    </w:lvl>
+    <w:lvl w:ilvl="8" w:tplc="04090005" w:tentative="1">
+      <w:start w:val="1"/>
+      <w:numFmt w:val="bullet"/>
+      <w:lvlText w:val=""/>
+      <w:lvlJc w:val="left"/>
+      <w:pPr>
+        <w:ind w:left="6480" w:hanging="360"/>
+      </w:pPr>
+      <w:rPr>
+        <w:rFonts w:ascii="Wingdings" w:hAnsi="Wingdings" w:hint="default"/>
+      </w:rPr>
+    </w:lvl>
+  </w:abstractNum>
+  <w:abstractNum w:abstractNumId="3" w15:restartNumberingAfterBreak="0">
     <w:nsid w:val="152276A2"/>
     <w:multiLevelType w:val="hybridMultilevel"/>
     <w:tmpl w:val="E52ED6B0"/>
@@ -1781,7 +1957,7 @@
       </w:rPr>
     </w:lvl>
   </w:abstractNum>
-  <w:abstractNum w:abstractNumId="3" w15:restartNumberingAfterBreak="0">
+  <w:abstractNum w:abstractNumId="4" w15:restartNumberingAfterBreak="0">
     <w:nsid w:val="26EC76B3"/>
     <w:multiLevelType w:val="hybridMultilevel"/>
     <w:tmpl w:val="C4186CE2"/>
@@ -1894,7 +2070,7 @@
       </w:rPr>
     </w:lvl>
   </w:abstractNum>
-  <w:abstractNum w:abstractNumId="4" w15:restartNumberingAfterBreak="0">
+  <w:abstractNum w:abstractNumId="5" w15:restartNumberingAfterBreak="0">
     <w:nsid w:val="27CB51DE"/>
     <w:multiLevelType w:val="hybridMultilevel"/>
     <w:tmpl w:val="DFD482FA"/>
@@ -2007,7 +2183,7 @@
       </w:rPr>
     </w:lvl>
   </w:abstractNum>
-  <w:abstractNum w:abstractNumId="5" w15:restartNumberingAfterBreak="0">
+  <w:abstractNum w:abstractNumId="6" w15:restartNumberingAfterBreak="0">
     <w:nsid w:val="501610BA"/>
     <w:multiLevelType w:val="hybridMultilevel"/>
     <w:tmpl w:val="C1242438"/>
@@ -2120,7 +2296,7 @@
       </w:rPr>
     </w:lvl>
   </w:abstractNum>
-  <w:abstractNum w:abstractNumId="6" w15:restartNumberingAfterBreak="0">
+  <w:abstractNum w:abstractNumId="7" w15:restartNumberingAfterBreak="0">
     <w:nsid w:val="61AB1926"/>
     <w:multiLevelType w:val="hybridMultilevel"/>
     <w:tmpl w:val="0404520A"/>
@@ -2237,28 +2413,31 @@
     <w:abstractNumId w:val="0"/>
   </w:num>
   <w:num w:numId="2">
+    <w:abstractNumId w:val="5"/>
+  </w:num>
+  <w:num w:numId="3">
     <w:abstractNumId w:val="4"/>
   </w:num>
-  <w:num w:numId="3">
-    <w:abstractNumId w:val="3"/>
-  </w:num>
   <w:num w:numId="4">
-    <w:abstractNumId w:val="5"/>
+    <w:abstractNumId w:val="6"/>
   </w:num>
   <w:num w:numId="5">
-    <w:abstractNumId w:val="2"/>
+    <w:abstractNumId w:val="3"/>
   </w:num>
   <w:num w:numId="6">
     <w:abstractNumId w:val="1"/>
   </w:num>
   <w:num w:numId="7">
-    <w:abstractNumId w:val="6"/>
+    <w:abstractNumId w:val="7"/>
+  </w:num>
+  <w:num w:numId="8">
+    <w:abstractNumId w:val="2"/>
   </w:num>
 </w:numbering>
 </file>
 
 <file path=word/styles.xml><?xml version="1.0" encoding="utf-8"?>
-<w:styles xmlns:mc="http://schemas.openxmlformats.org/markup-compatibility/2006" xmlns:r="http://schemas.openxmlformats.org/officeDocument/2006/relationships" xmlns:w="http://schemas.openxmlformats.org/wordprocessingml/2006/main" xmlns:w14="http://schemas.microsoft.com/office/word/2010/wordml" xmlns:w15="http://schemas.microsoft.com/office/word/2012/wordml" xmlns:w16se="http://schemas.microsoft.com/office/word/2015/wordml/symex" mc:Ignorable="w14 w15 w16se">
+<w:styles xmlns:mc="http://schemas.openxmlformats.org/markup-compatibility/2006" xmlns:r="http://schemas.openxmlformats.org/officeDocument/2006/relationships" xmlns:w="http://schemas.openxmlformats.org/wordprocessingml/2006/main" xmlns:w14="http://schemas.microsoft.com/office/word/2010/wordml" xmlns:w15="http://schemas.microsoft.com/office/word/2012/wordml" xmlns:w16cid="http://schemas.microsoft.com/office/word/2016/wordml/cid" xmlns:w16se="http://schemas.microsoft.com/office/word/2015/wordml/symex" mc:Ignorable="w14 w15 w16se w16cid">
   <w:docDefaults>
     <w:rPrDefault>
       <w:rPr>
@@ -2274,7 +2453,7 @@
       </w:pPr>
     </w:pPrDefault>
   </w:docDefaults>
-  <w:latentStyles w:defLockedState="0" w:defUIPriority="99" w:defSemiHidden="0" w:defUnhideWhenUsed="0" w:defQFormat="0" w:count="374">
+  <w:latentStyles w:defLockedState="0" w:defUIPriority="99" w:defSemiHidden="0" w:defUnhideWhenUsed="0" w:defQFormat="0" w:count="375">
     <w:lsdException w:name="Normal" w:uiPriority="0" w:qFormat="1"/>
     <w:lsdException w:name="heading 1" w:uiPriority="9" w:qFormat="1"/>
     <w:lsdException w:name="heading 2" w:semiHidden="1" w:uiPriority="9" w:unhideWhenUsed="1" w:qFormat="1"/>
@@ -2380,7 +2559,6 @@
     <w:lsdException w:name="HTML Sample" w:semiHidden="1" w:unhideWhenUsed="1"/>
     <w:lsdException w:name="HTML Typewriter" w:semiHidden="1" w:unhideWhenUsed="1"/>
     <w:lsdException w:name="HTML Variable" w:semiHidden="1" w:unhideWhenUsed="1"/>
-    <w:lsdException w:name="Normal Table" w:semiHidden="1" w:unhideWhenUsed="1"/>
     <w:lsdException w:name="annotation subject" w:semiHidden="1" w:unhideWhenUsed="1"/>
     <w:lsdException w:name="No List" w:semiHidden="1" w:unhideWhenUsed="1"/>
     <w:lsdException w:name="Outline List 1" w:semiHidden="1" w:unhideWhenUsed="1"/>
@@ -2427,10 +2605,8 @@
     <w:lsdException w:name="Table Subtle 2" w:semiHidden="1" w:unhideWhenUsed="1"/>
     <w:lsdException w:name="Table Web 1" w:semiHidden="1" w:unhideWhenUsed="1"/>
     <w:lsdException w:name="Table Web 2" w:semiHidden="1" w:unhideWhenUsed="1"/>
-    <w:lsdException w:name="Table Web 3" w:semiHidden="1" w:unhideWhenUsed="1"/>
     <w:lsdException w:name="Balloon Text" w:semiHidden="1" w:unhideWhenUsed="1"/>
     <w:lsdException w:name="Table Grid" w:uiPriority="39"/>
-    <w:lsdException w:name="Table Theme" w:semiHidden="1" w:unhideWhenUsed="1"/>
     <w:lsdException w:name="Placeholder Text" w:semiHidden="1"/>
     <w:lsdException w:name="No Spacing" w:uiPriority="1" w:qFormat="1"/>
     <w:lsdException w:name="Light Shading" w:uiPriority="60"/>
@@ -2649,6 +2825,7 @@
     <w:lsdException w:name="Mention" w:semiHidden="1" w:unhideWhenUsed="1"/>
     <w:lsdException w:name="Smart Hyperlink" w:semiHidden="1" w:unhideWhenUsed="1"/>
     <w:lsdException w:name="Hashtag" w:semiHidden="1" w:unhideWhenUsed="1"/>
+    <w:lsdException w:name="Unresolved Mention" w:semiHidden="1" w:unhideWhenUsed="1"/>
   </w:latentStyles>
   <w:style w:type="paragraph" w:default="1" w:styleId="Normal">
     <w:name w:val="Normal"/>
@@ -3151,7 +3328,7 @@
 </file>
 
 <file path=customXml/itemProps1.xml><?xml version="1.0" encoding="utf-8"?>
-<ds:datastoreItem xmlns:ds="http://schemas.openxmlformats.org/officeDocument/2006/customXml" ds:itemID="{5D522CEB-72EF-4237-AE33-71AED5AB037C}">
+<ds:datastoreItem xmlns:ds="http://schemas.openxmlformats.org/officeDocument/2006/customXml" ds:itemID="{E1B5313B-2C30-4C3E-BCEE-B899F18D5770}">
   <ds:schemaRefs>
     <ds:schemaRef ds:uri="http://schemas.openxmlformats.org/officeDocument/2006/bibliography"/>
   </ds:schemaRefs>

</xml_diff>